<commit_message>
Added word doc update
</commit_message>
<xml_diff>
--- a/Assignment 1 Explenation.docx
+++ b/Assignment 1 Explenation.docx
@@ -303,20 +303,10 @@
     </w:p>
     <w:p>
       <w:pPr>
-        <w:spacing w:before="40" w:after="560" w:line="215" w:lineRule="auto"/>
-        <w:textDirection w:val="btLr"/>
-        <w:rPr>
-          <w:smallCaps/>
-          <w:color w:val="808080"/>
-          <w:sz w:val="26"/>
-        </w:rPr>
-      </w:pPr>
-    </w:p>
-    <w:p>
-      <w:pPr>
         <w:pStyle w:val="Heading1"/>
       </w:pPr>
       <w:r>
+        <w:lastRenderedPageBreak/>
         <w:t>Steps to take to execute:</w:t>
       </w:r>
     </w:p>
@@ -339,6 +329,9 @@
         <w:t>Structure</w:t>
       </w:r>
       <w:r>
+        <w:t>:</w:t>
+      </w:r>
+      <w:r>
         <w:br/>
       </w:r>
       <w:r>
@@ -349,13 +342,8 @@
       </w:r>
       <w:r>
         <w:br/>
-        <w:t>| - &lt;name&gt;.</w:t>
-      </w:r>
-      <w:proofErr w:type="spellStart"/>
-      <w:r>
-        <w:t>py</w:t>
-      </w:r>
-      <w:proofErr w:type="spellEnd"/>
+        <w:t>| - &lt;name&gt;.py</w:t>
+      </w:r>
       <w:r>
         <w:br/>
         <w:t>| - ml-100k</w:t>
@@ -365,13 +353,8 @@
       </w:r>
       <w:r>
         <w:br/>
-        <w:t xml:space="preserve">|   - </w:t>
-      </w:r>
-      <w:proofErr w:type="spellStart"/>
-      <w:r>
-        <w:t>u.data</w:t>
-      </w:r>
-      <w:proofErr w:type="spellEnd"/>
+        <w:t>|   - u.data</w:t>
+      </w:r>
     </w:p>
     <w:p>
       <w:r>
@@ -389,6 +372,9 @@
       <w:r>
         <w:t>Start the Virtual Environment</w:t>
       </w:r>
+      <w:r>
+        <w:t xml:space="preserve"> with the image from Moodle</w:t>
+      </w:r>
     </w:p>
     <w:p>
       <w:pPr>
@@ -399,13 +385,8 @@
         </w:numPr>
       </w:pPr>
       <w:r>
-        <w:t xml:space="preserve">Start </w:t>
-      </w:r>
-      <w:proofErr w:type="spellStart"/>
-      <w:r>
-        <w:t>PuTTy</w:t>
-      </w:r>
-      <w:proofErr w:type="spellEnd"/>
+        <w:t>Start PuTTy</w:t>
+      </w:r>
     </w:p>
     <w:p>
       <w:pPr>
@@ -418,21 +399,12 @@
       <w:r>
         <w:t xml:space="preserve">Login as root user – </w:t>
       </w:r>
-      <w:proofErr w:type="spellStart"/>
       <w:r>
         <w:rPr>
           <w:b/>
           <w:bCs/>
         </w:rPr>
-        <w:t>su</w:t>
-      </w:r>
-      <w:proofErr w:type="spellEnd"/>
-      <w:r>
-        <w:rPr>
-          <w:b/>
-          <w:bCs/>
-        </w:rPr>
-        <w:t xml:space="preserve"> root</w:t>
+        <w:t>su root</w:t>
       </w:r>
     </w:p>
     <w:p>
@@ -460,17 +432,8 @@
           <w:b/>
           <w:bCs/>
         </w:rPr>
-        <w:t>touch &lt;name&gt;.</w:t>
-      </w:r>
-      <w:proofErr w:type="spellStart"/>
-      <w:r>
-        <w:rPr>
-          <w:b/>
-          <w:bCs/>
-        </w:rPr>
-        <w:t>py</w:t>
-      </w:r>
-      <w:proofErr w:type="spellEnd"/>
+        <w:t>touch &lt;name&gt;.py</w:t>
+      </w:r>
     </w:p>
     <w:p>
       <w:pPr>
@@ -488,17 +451,8 @@
           <w:b/>
           <w:bCs/>
         </w:rPr>
-        <w:t>vi &lt;name&gt;.</w:t>
-      </w:r>
-      <w:proofErr w:type="spellStart"/>
-      <w:r>
-        <w:rPr>
-          <w:b/>
-          <w:bCs/>
-        </w:rPr>
-        <w:t>py</w:t>
-      </w:r>
-      <w:proofErr w:type="spellEnd"/>
+        <w:t>vi &lt;name&gt;.py</w:t>
+      </w:r>
     </w:p>
     <w:p>
       <w:pPr>
@@ -529,7 +483,6 @@
       <w:r>
         <w:t xml:space="preserve">go into insert mode </w:t>
       </w:r>
-      <w:proofErr w:type="spellStart"/>
       <w:r>
         <w:rPr>
           <w:b/>
@@ -537,7 +490,6 @@
         </w:rPr>
         <w:t>i</w:t>
       </w:r>
-      <w:proofErr w:type="spellEnd"/>
       <w:r>
         <w:t xml:space="preserve"> &gt; </w:t>
       </w:r>
@@ -561,17 +513,8 @@
           <w:b/>
           <w:bCs/>
         </w:rPr>
-        <w:t>!</w:t>
-      </w:r>
-      <w:proofErr w:type="spellStart"/>
-      <w:r>
-        <w:rPr>
-          <w:b/>
-          <w:bCs/>
-        </w:rPr>
-        <w:t>wq</w:t>
-      </w:r>
-      <w:proofErr w:type="spellEnd"/>
+        <w:t>!wq</w:t>
+      </w:r>
     </w:p>
     <w:p>
       <w:pPr>
@@ -596,136 +539,22 @@
           <w:b/>
           <w:bCs/>
         </w:rPr>
-        <w:t>.</w:t>
-      </w:r>
-      <w:proofErr w:type="spellStart"/>
+        <w:t xml:space="preserve">.py -r hadoop --hadoop-streaming-jar /usr/hdp/current/hadoop-mapreduce-client/hadoop-streaming.jar </w:t>
+      </w:r>
       <w:r>
         <w:rPr>
           <w:b/>
           <w:bCs/>
         </w:rPr>
-        <w:t>py</w:t>
-      </w:r>
-      <w:proofErr w:type="spellEnd"/>
+        <w:t>./ml-100k/</w:t>
+      </w:r>
       <w:r>
         <w:rPr>
           <w:b/>
           <w:bCs/>
         </w:rPr>
-        <w:t xml:space="preserve"> -r </w:t>
-      </w:r>
-      <w:proofErr w:type="spellStart"/>
-      <w:r>
-        <w:rPr>
-          <w:b/>
-          <w:bCs/>
-        </w:rPr>
-        <w:t>hadoop</w:t>
-      </w:r>
-      <w:proofErr w:type="spellEnd"/>
-      <w:r>
-        <w:rPr>
-          <w:b/>
-          <w:bCs/>
-        </w:rPr>
-        <w:t xml:space="preserve"> --</w:t>
-      </w:r>
-      <w:proofErr w:type="spellStart"/>
-      <w:r>
-        <w:rPr>
-          <w:b/>
-          <w:bCs/>
-        </w:rPr>
-        <w:t>hadoop</w:t>
-      </w:r>
-      <w:proofErr w:type="spellEnd"/>
-      <w:r>
-        <w:rPr>
-          <w:b/>
-          <w:bCs/>
-        </w:rPr>
-        <w:t>-streaming-jar /</w:t>
-      </w:r>
-      <w:proofErr w:type="spellStart"/>
-      <w:r>
-        <w:rPr>
-          <w:b/>
-          <w:bCs/>
-        </w:rPr>
-        <w:t>usr</w:t>
-      </w:r>
-      <w:proofErr w:type="spellEnd"/>
-      <w:r>
-        <w:rPr>
-          <w:b/>
-          <w:bCs/>
-        </w:rPr>
-        <w:t>/</w:t>
-      </w:r>
-      <w:proofErr w:type="spellStart"/>
-      <w:r>
-        <w:rPr>
-          <w:b/>
-          <w:bCs/>
-        </w:rPr>
-        <w:t>hdp</w:t>
-      </w:r>
-      <w:proofErr w:type="spellEnd"/>
-      <w:r>
-        <w:rPr>
-          <w:b/>
-          <w:bCs/>
-        </w:rPr>
-        <w:t>/current/</w:t>
-      </w:r>
-      <w:proofErr w:type="spellStart"/>
-      <w:r>
-        <w:rPr>
-          <w:b/>
-          <w:bCs/>
-        </w:rPr>
-        <w:t>hadoop</w:t>
-      </w:r>
-      <w:proofErr w:type="spellEnd"/>
-      <w:r>
-        <w:rPr>
-          <w:b/>
-          <w:bCs/>
-        </w:rPr>
-        <w:t>-</w:t>
-      </w:r>
-      <w:proofErr w:type="spellStart"/>
-      <w:r>
-        <w:rPr>
-          <w:b/>
-          <w:bCs/>
-        </w:rPr>
-        <w:t>mapreduce</w:t>
-      </w:r>
-      <w:proofErr w:type="spellEnd"/>
-      <w:r>
-        <w:rPr>
-          <w:b/>
-          <w:bCs/>
-        </w:rPr>
-        <w:t xml:space="preserve">-client/hadoop-streaming.jar </w:t>
-      </w:r>
-      <w:r>
-        <w:rPr>
-          <w:b/>
-          <w:bCs/>
-        </w:rPr>
-        <w:t>./ml-100k/</w:t>
-      </w:r>
-      <w:proofErr w:type="spellStart"/>
-      <w:r>
-        <w:rPr>
-          <w:b/>
-          <w:bCs/>
-        </w:rPr>
         <w:t>u.data</w:t>
       </w:r>
-      <w:proofErr w:type="spellEnd"/>
     </w:p>
     <w:p/>
     <w:p/>
@@ -1535,6 +1364,7 @@
   <w:style w:type="character" w:default="1" w:styleId="DefaultParagraphFont">
     <w:name w:val="Default Paragraph Font"/>
     <w:uiPriority w:val="1"/>
+    <w:semiHidden/>
     <w:unhideWhenUsed/>
   </w:style>
   <w:style w:type="table" w:default="1" w:styleId="TableNormal">
@@ -1635,7 +1465,7 @@
       <w:color w:val="auto"/>
       <w:sz w:val="24"/>
       <w:szCs w:val="24"/>
-      <w:lang w:val="en-NL" w:eastAsia="en-NL"/>
+      <w:lang w:val="en-NL"/>
     </w:rPr>
   </w:style>
 </w:styles>

</xml_diff>